<commit_message>
add a changeable aux_weight
</commit_message>
<xml_diff>
--- a/lab5/DLP_LAB5_311511043_李承翰.docx
+++ b/lab5/DLP_LAB5_311511043_李承翰.docx
@@ -17,6 +17,7 @@
         </w:rPr>
         <w:t>Lab</w:t>
       </w:r>
+      <w:proofErr w:type="gramStart"/>
       <w:r>
         <w:rPr>
           <w:rFonts w:hint="eastAsia"/>
@@ -30,7 +31,15 @@
           <w:sz w:val="32"/>
           <w:szCs w:val="28"/>
         </w:rPr>
-        <w:t xml:space="preserve"> : </w:t>
+        <w:t xml:space="preserve"> :</w:t>
+      </w:r>
+      <w:proofErr w:type="gramEnd"/>
+      <w:r>
+        <w:rPr>
+          <w:sz w:val="32"/>
+          <w:szCs w:val="28"/>
+        </w:rPr>
+        <w:t xml:space="preserve"> </w:t>
       </w:r>
       <w:r>
         <w:rPr>
@@ -301,7 +310,21 @@
         <w:rPr>
           <w:rFonts w:hint="eastAsia"/>
         </w:rPr>
-        <w:t>，這兩個模型互相的訓練，當</w:t>
+        <w:t>，這兩</w:t>
+      </w:r>
+      <w:proofErr w:type="gramStart"/>
+      <w:r>
+        <w:rPr>
+          <w:rFonts w:hint="eastAsia"/>
+        </w:rPr>
+        <w:t>個</w:t>
+      </w:r>
+      <w:proofErr w:type="gramEnd"/>
+      <w:r>
+        <w:rPr>
+          <w:rFonts w:hint="eastAsia"/>
+        </w:rPr>
+        <w:t>模型互相的訓練，當</w:t>
       </w:r>
       <w:r>
         <w:t>generator</w:t>
@@ -331,7 +354,21 @@
         <w:rPr>
           <w:rFonts w:hint="eastAsia"/>
         </w:rPr>
-        <w:t>，使其改善。藉由這樣一來一往的訓練，</w:t>
+        <w:t>，使其改善。藉由這樣一來</w:t>
+      </w:r>
+      <w:proofErr w:type="gramStart"/>
+      <w:r>
+        <w:rPr>
+          <w:rFonts w:hint="eastAsia"/>
+        </w:rPr>
+        <w:t>一</w:t>
+      </w:r>
+      <w:proofErr w:type="gramEnd"/>
+      <w:r>
+        <w:rPr>
+          <w:rFonts w:hint="eastAsia"/>
+        </w:rPr>
+        <w:t>往的訓練，</w:t>
       </w:r>
       <w:r>
         <w:rPr>
@@ -397,13 +434,24 @@
         <w:ind w:leftChars="0"/>
       </w:pPr>
       <w:r>
-        <w:t>Describe how you implement your model</w:t>
-      </w:r>
-      <w:r>
-        <w:rPr>
-          <w:rFonts w:hint="eastAsia"/>
-        </w:rPr>
-        <w:t>(c</w:t>
+        <w:t xml:space="preserve">Describe how you implement your </w:t>
+      </w:r>
+      <w:proofErr w:type="gramStart"/>
+      <w:r>
+        <w:t>model</w:t>
+      </w:r>
+      <w:r>
+        <w:rPr>
+          <w:rFonts w:hint="eastAsia"/>
+        </w:rPr>
+        <w:t>(</w:t>
+      </w:r>
+      <w:proofErr w:type="gramEnd"/>
+      <w:r>
+        <w:rPr>
+          <w:rFonts w:hint="eastAsia"/>
+        </w:rPr>
+        <w:t>c</w:t>
       </w:r>
       <w:r>
         <w:t>hoice of cGAN, model architecture, loss functions)</w:t>
@@ -571,8 +619,16 @@
         <w:rPr>
           <w:rFonts w:hint="eastAsia"/>
         </w:rPr>
-        <w:t>做了一些改良，除了產生一個針對生成圖片的相似度評分以外，</w:t>
-      </w:r>
+        <w:t>做了一些改良，除了產生一個針對生成圖片的相似度評分</w:t>
+      </w:r>
+      <w:proofErr w:type="gramStart"/>
+      <w:r>
+        <w:rPr>
+          <w:rFonts w:hint="eastAsia"/>
+        </w:rPr>
+        <w:t>以外，</w:t>
+      </w:r>
+      <w:proofErr w:type="gramEnd"/>
       <w:r>
         <w:t>discriminator</w:t>
       </w:r>
@@ -961,7 +1017,21 @@
         <w:rPr>
           <w:rFonts w:hint="eastAsia"/>
         </w:rPr>
-        <w:t>，只是將池化層都捨棄，而</w:t>
+        <w:t>，只是將</w:t>
+      </w:r>
+      <w:proofErr w:type="gramStart"/>
+      <w:r>
+        <w:rPr>
+          <w:rFonts w:hint="eastAsia"/>
+        </w:rPr>
+        <w:t>池化層</w:t>
+      </w:r>
+      <w:proofErr w:type="gramEnd"/>
+      <w:r>
+        <w:rPr>
+          <w:rFonts w:hint="eastAsia"/>
+        </w:rPr>
+        <w:t>都捨棄，而</w:t>
       </w:r>
       <w:r>
         <w:rPr>
@@ -973,7 +1043,21 @@
         <w:rPr>
           <w:rFonts w:hint="eastAsia"/>
         </w:rPr>
-        <w:t>使用的是反捲積層並且，在不管是</w:t>
+        <w:t>使用的是反</w:t>
+      </w:r>
+      <w:proofErr w:type="gramStart"/>
+      <w:r>
+        <w:rPr>
+          <w:rFonts w:hint="eastAsia"/>
+        </w:rPr>
+        <w:t>捲</w:t>
+      </w:r>
+      <w:proofErr w:type="gramEnd"/>
+      <w:r>
+        <w:rPr>
+          <w:rFonts w:hint="eastAsia"/>
+        </w:rPr>
+        <w:t>積層並且，在不管是</w:t>
       </w:r>
       <w:r>
         <w:rPr>
@@ -1686,13 +1770,7 @@
         <w:rPr>
           <w:rFonts w:hint="eastAsia"/>
         </w:rPr>
-        <w:t>生成的</w:t>
-      </w:r>
-      <w:r>
-        <w:rPr>
-          <w:rFonts w:hint="eastAsia"/>
-        </w:rPr>
-        <w:t>git</w:t>
+        <w:t>生</w:t>
       </w:r>
     </w:p>
     <w:p>

</xml_diff>

<commit_message>
add final ver report
</commit_message>
<xml_diff>
--- a/lab5/DLP_LAB5_311511043_李承翰.docx
+++ b/lab5/DLP_LAB5_311511043_李承翰.docx
@@ -17,7 +17,6 @@
         </w:rPr>
         <w:t>Lab</w:t>
       </w:r>
-      <w:proofErr w:type="gramStart"/>
       <w:r>
         <w:rPr>
           <w:rFonts w:hint="eastAsia"/>
@@ -31,15 +30,7 @@
           <w:sz w:val="32"/>
           <w:szCs w:val="28"/>
         </w:rPr>
-        <w:t xml:space="preserve"> :</w:t>
-      </w:r>
-      <w:proofErr w:type="gramEnd"/>
-      <w:r>
-        <w:rPr>
-          <w:sz w:val="32"/>
-          <w:szCs w:val="28"/>
-        </w:rPr>
-        <w:t xml:space="preserve"> </w:t>
+        <w:t xml:space="preserve"> : </w:t>
       </w:r>
       <w:r>
         <w:rPr>
@@ -307,21 +298,7 @@
         <w:rPr>
           <w:rFonts w:hint="eastAsia"/>
         </w:rPr>
-        <w:t>，這兩</w:t>
-      </w:r>
-      <w:proofErr w:type="gramStart"/>
-      <w:r>
-        <w:rPr>
-          <w:rFonts w:hint="eastAsia"/>
-        </w:rPr>
-        <w:t>個</w:t>
-      </w:r>
-      <w:proofErr w:type="gramEnd"/>
-      <w:r>
-        <w:rPr>
-          <w:rFonts w:hint="eastAsia"/>
-        </w:rPr>
-        <w:t>模型互相的訓練，當</w:t>
+        <w:t>，這兩個模型互相的訓練，當</w:t>
       </w:r>
       <w:r>
         <w:t>generator</w:t>
@@ -351,21 +328,7 @@
         <w:rPr>
           <w:rFonts w:hint="eastAsia"/>
         </w:rPr>
-        <w:t>，使其改善。藉由這樣一來</w:t>
-      </w:r>
-      <w:proofErr w:type="gramStart"/>
-      <w:r>
-        <w:rPr>
-          <w:rFonts w:hint="eastAsia"/>
-        </w:rPr>
-        <w:t>一</w:t>
-      </w:r>
-      <w:proofErr w:type="gramEnd"/>
-      <w:r>
-        <w:rPr>
-          <w:rFonts w:hint="eastAsia"/>
-        </w:rPr>
-        <w:t>往的訓練，</w:t>
+        <w:t>，使其改善。藉由這樣一來一往的訓練，</w:t>
       </w:r>
       <w:r>
         <w:rPr>
@@ -425,24 +388,13 @@
         <w:ind w:leftChars="0"/>
       </w:pPr>
       <w:r>
-        <w:t xml:space="preserve">Describe how you implement your </w:t>
-      </w:r>
-      <w:proofErr w:type="gramStart"/>
-      <w:r>
-        <w:t>model</w:t>
-      </w:r>
-      <w:r>
-        <w:rPr>
-          <w:rFonts w:hint="eastAsia"/>
-        </w:rPr>
-        <w:t>(</w:t>
-      </w:r>
-      <w:proofErr w:type="gramEnd"/>
-      <w:r>
-        <w:rPr>
-          <w:rFonts w:hint="eastAsia"/>
-        </w:rPr>
-        <w:t>c</w:t>
+        <w:t>Describe how you implement your model</w:t>
+      </w:r>
+      <w:r>
+        <w:rPr>
+          <w:rFonts w:hint="eastAsia"/>
+        </w:rPr>
+        <w:t>(c</w:t>
       </w:r>
       <w:r>
         <w:t>hoice of cGAN, model architecture, loss functions)</w:t>
@@ -607,16 +559,8 @@
         <w:rPr>
           <w:rFonts w:hint="eastAsia"/>
         </w:rPr>
-        <w:t>做了一些改良，除了產生一個針對生成圖片的相似度評分</w:t>
-      </w:r>
-      <w:proofErr w:type="gramStart"/>
-      <w:r>
-        <w:rPr>
-          <w:rFonts w:hint="eastAsia"/>
-        </w:rPr>
-        <w:t>以外，</w:t>
-      </w:r>
-      <w:proofErr w:type="gramEnd"/>
+        <w:t>做了一些改良，除了產生一個針對生成圖片的相似度評分以外，</w:t>
+      </w:r>
       <w:r>
         <w:t>discriminator</w:t>
       </w:r>
@@ -1010,21 +954,7 @@
         <w:rPr>
           <w:rFonts w:hint="eastAsia"/>
         </w:rPr>
-        <w:t>，只是將</w:t>
-      </w:r>
-      <w:proofErr w:type="gramStart"/>
-      <w:r>
-        <w:rPr>
-          <w:rFonts w:hint="eastAsia"/>
-        </w:rPr>
-        <w:t>池化層</w:t>
-      </w:r>
-      <w:proofErr w:type="gramEnd"/>
-      <w:r>
-        <w:rPr>
-          <w:rFonts w:hint="eastAsia"/>
-        </w:rPr>
-        <w:t>都捨棄，而</w:t>
+        <w:t>，只是將池化層都捨棄，而</w:t>
       </w:r>
       <w:r>
         <w:rPr>
@@ -1036,21 +966,7 @@
         <w:rPr>
           <w:rFonts w:hint="eastAsia"/>
         </w:rPr>
-        <w:t>使用的是反</w:t>
-      </w:r>
-      <w:proofErr w:type="gramStart"/>
-      <w:r>
-        <w:rPr>
-          <w:rFonts w:hint="eastAsia"/>
-        </w:rPr>
-        <w:t>捲</w:t>
-      </w:r>
-      <w:proofErr w:type="gramEnd"/>
-      <w:r>
-        <w:rPr>
-          <w:rFonts w:hint="eastAsia"/>
-        </w:rPr>
-        <w:t>積層並且，在不管是</w:t>
+        <w:t>使用的是反捲積層並且，在不管是</w:t>
       </w:r>
       <w:r>
         <w:rPr>
@@ -1287,14 +1203,12 @@
         </w:rPr>
         <w:t>在實作當中，我們使用</w:t>
       </w:r>
-      <w:proofErr w:type="spellStart"/>
       <w:r>
         <w:rPr>
           <w:rFonts w:hint="eastAsia"/>
         </w:rPr>
         <w:t>pytorch</w:t>
       </w:r>
-      <w:proofErr w:type="spellEnd"/>
       <w:r>
         <w:rPr>
           <w:rFonts w:hint="eastAsia"/>
@@ -1305,16 +1219,8 @@
         <w:rPr>
           <w:rFonts w:hint="eastAsia"/>
         </w:rPr>
-        <w:t xml:space="preserve"> </w:t>
-      </w:r>
-      <w:proofErr w:type="spellStart"/>
-      <w:r>
-        <w:rPr>
-          <w:rFonts w:hint="eastAsia"/>
-        </w:rPr>
-        <w:t>BCELoss</w:t>
-      </w:r>
-      <w:proofErr w:type="spellEnd"/>
+        <w:t xml:space="preserve"> BCELoss</w:t>
+      </w:r>
       <w:r>
         <w:rPr>
           <w:rFonts w:hint="eastAsia"/>
@@ -1418,14 +1324,12 @@
         </w:rPr>
         <w:t>針對圖片真偽度的評分，我們使用</w:t>
       </w:r>
-      <w:proofErr w:type="spellStart"/>
       <w:r>
         <w:rPr>
           <w:rFonts w:hint="eastAsia"/>
         </w:rPr>
         <w:t>BCELoss</w:t>
       </w:r>
-      <w:proofErr w:type="spellEnd"/>
     </w:p>
     <w:p>
       <w:pPr>
@@ -1444,7 +1348,6 @@
         </w:rPr>
         <w:t>的部分則是使用</w:t>
       </w:r>
-      <w:proofErr w:type="spellStart"/>
       <w:r>
         <w:rPr>
           <w:rFonts w:hint="eastAsia"/>
@@ -1454,7 +1357,6 @@
       <w:r>
         <w:t>rossEntropyLoss</w:t>
       </w:r>
-      <w:proofErr w:type="spellEnd"/>
     </w:p>
     <w:p>
       <w:pPr>
@@ -1467,56 +1369,48 @@
         </w:rPr>
         <w:t>但是在實驗中發現，因為</w:t>
       </w:r>
-      <w:proofErr w:type="spellStart"/>
       <w:r>
         <w:rPr>
           <w:rFonts w:hint="eastAsia"/>
         </w:rPr>
         <w:t>Pytorch</w:t>
       </w:r>
-      <w:proofErr w:type="spellEnd"/>
       <w:r>
         <w:rPr>
           <w:rFonts w:hint="eastAsia"/>
         </w:rPr>
         <w:t>的</w:t>
       </w:r>
-      <w:proofErr w:type="spellStart"/>
       <w:r>
         <w:rPr>
           <w:rFonts w:hint="eastAsia"/>
         </w:rPr>
         <w:t>CrossEntropyLoss</w:t>
       </w:r>
-      <w:proofErr w:type="spellEnd"/>
       <w:r>
         <w:rPr>
           <w:rFonts w:hint="eastAsia"/>
         </w:rPr>
         <w:t>當中含有</w:t>
       </w:r>
-      <w:proofErr w:type="spellStart"/>
       <w:r>
         <w:rPr>
           <w:rFonts w:hint="eastAsia"/>
         </w:rPr>
         <w:t>softmax</w:t>
       </w:r>
-      <w:proofErr w:type="spellEnd"/>
       <w:r>
         <w:rPr>
           <w:rFonts w:hint="eastAsia"/>
         </w:rPr>
         <w:t>，對模型表現造成了不太好的影響，因此後來我也改用</w:t>
       </w:r>
-      <w:proofErr w:type="spellStart"/>
       <w:r>
         <w:rPr>
           <w:rFonts w:hint="eastAsia"/>
         </w:rPr>
         <w:t>BCELoss</w:t>
       </w:r>
-      <w:proofErr w:type="spellEnd"/>
     </w:p>
     <w:p>
       <w:pPr>
@@ -1628,14 +1522,12 @@
         </w:rPr>
         <w:t>相同，我們使用</w:t>
       </w:r>
-      <w:proofErr w:type="spellStart"/>
       <w:r>
         <w:rPr>
           <w:rFonts w:hint="eastAsia"/>
         </w:rPr>
         <w:t>BCELoss</w:t>
       </w:r>
-      <w:proofErr w:type="spellEnd"/>
     </w:p>
     <w:p>
       <w:pPr>
@@ -1822,15 +1714,7 @@
         <w:ind w:leftChars="0"/>
       </w:pPr>
       <w:r>
-        <w:t xml:space="preserve">Optimizer for generator: </w:t>
-      </w:r>
-      <w:proofErr w:type="spellStart"/>
-      <w:r>
-        <w:t>adam</w:t>
-      </w:r>
-      <w:proofErr w:type="spellEnd"/>
-      <w:r>
-        <w:t>, betas = [0.5,0.999]</w:t>
+        <w:t>Optimizer for generator: adam, betas = [0.5,0.999]</w:t>
       </w:r>
     </w:p>
     <w:p>
@@ -1849,15 +1733,7 @@
         <w:t>O</w:t>
       </w:r>
       <w:r>
-        <w:t xml:space="preserve">ptimizer for discriminator: </w:t>
-      </w:r>
-      <w:proofErr w:type="spellStart"/>
-      <w:r>
-        <w:t>sgd</w:t>
-      </w:r>
-      <w:proofErr w:type="spellEnd"/>
-      <w:r>
-        <w:t>, momentum = 0.9</w:t>
+        <w:t>ptimizer for discriminator: sgd, momentum = 0.9</w:t>
       </w:r>
     </w:p>
     <w:p>
@@ -1900,9 +1776,6 @@
           <w:numId w:val="14"/>
         </w:numPr>
         <w:ind w:leftChars="0"/>
-        <w:rPr>
-          <w:rFonts w:hint="eastAsia"/>
-        </w:rPr>
       </w:pPr>
       <w:r>
         <w:rPr>
@@ -1938,8 +1811,61 @@
     </w:p>
     <w:p>
       <w:pPr>
+        <w:pStyle w:val="a3"/>
+        <w:numPr>
+          <w:ilvl w:val="0"/>
+          <w:numId w:val="15"/>
+        </w:numPr>
+        <w:ind w:leftChars="0"/>
+        <w:rPr>
+          <w:rFonts w:hint="eastAsia"/>
+        </w:rPr>
+      </w:pPr>
+      <w:r>
+        <w:t>Show your results based on testing data( including images predicted)</w:t>
+      </w:r>
+    </w:p>
+    <w:p>
+      <w:pPr>
         <w:ind w:left="360"/>
       </w:pPr>
+      <w:r>
+        <w:drawing>
+          <wp:inline distT="0" distB="0" distL="0" distR="0" wp14:anchorId="4BA54439" wp14:editId="54C4A698">
+            <wp:extent cx="5274310" cy="1456690"/>
+            <wp:effectExtent l="0" t="0" r="2540" b="0"/>
+            <wp:docPr id="2" name="圖片 2" descr="一張含有 文字 的圖片&#10;&#10;自動產生的描述"/>
+            <wp:cNvGraphicFramePr>
+              <a:graphicFrameLocks xmlns:a="http://schemas.openxmlformats.org/drawingml/2006/main" noChangeAspect="1"/>
+            </wp:cNvGraphicFramePr>
+            <a:graphic xmlns:a="http://schemas.openxmlformats.org/drawingml/2006/main">
+              <a:graphicData uri="http://schemas.openxmlformats.org/drawingml/2006/picture">
+                <pic:pic xmlns:pic="http://schemas.openxmlformats.org/drawingml/2006/picture">
+                  <pic:nvPicPr>
+                    <pic:cNvPr id="2" name="圖片 2" descr="一張含有 文字 的圖片&#10;&#10;自動產生的描述"/>
+                    <pic:cNvPicPr/>
+                  </pic:nvPicPr>
+                  <pic:blipFill>
+                    <a:blip r:embed="rId14"/>
+                    <a:stretch>
+                      <a:fillRect/>
+                    </a:stretch>
+                  </pic:blipFill>
+                  <pic:spPr>
+                    <a:xfrm>
+                      <a:off x="0" y="0"/>
+                      <a:ext cx="5274310" cy="1456690"/>
+                    </a:xfrm>
+                    <a:prstGeom prst="rect">
+                      <a:avLst/>
+                    </a:prstGeom>
+                  </pic:spPr>
+                </pic:pic>
+              </a:graphicData>
+            </a:graphic>
+          </wp:inline>
+        </w:drawing>
+      </w:r>
     </w:p>
     <w:tbl>
       <w:tblPr>
@@ -1962,9 +1888,6 @@
             <w:pPr>
               <w:pStyle w:val="a3"/>
               <w:ind w:leftChars="0" w:left="0"/>
-              <w:rPr>
-                <w:rFonts w:hint="eastAsia"/>
-              </w:rPr>
             </w:pPr>
           </w:p>
         </w:tc>
@@ -1976,9 +1899,6 @@
             <w:pPr>
               <w:pStyle w:val="a3"/>
               <w:ind w:leftChars="0" w:left="0"/>
-              <w:rPr>
-                <w:rFonts w:hint="eastAsia"/>
-              </w:rPr>
             </w:pPr>
             <w:r>
               <w:rPr>
@@ -1999,9 +1919,6 @@
             <w:pPr>
               <w:pStyle w:val="a3"/>
               <w:ind w:leftChars="0" w:left="0"/>
-              <w:rPr>
-                <w:rFonts w:hint="eastAsia"/>
-              </w:rPr>
             </w:pPr>
             <w:r>
               <w:rPr>
@@ -2024,9 +1941,6 @@
             <w:pPr>
               <w:pStyle w:val="a3"/>
               <w:ind w:leftChars="0" w:left="0"/>
-              <w:rPr>
-                <w:rFonts w:hint="eastAsia"/>
-              </w:rPr>
             </w:pPr>
             <w:r>
               <w:rPr>
@@ -2035,17 +1949,7 @@
               <w:t>B</w:t>
             </w:r>
             <w:r>
-              <w:t>est acc(</w:t>
-            </w:r>
-            <w:proofErr w:type="spellStart"/>
-            <w:proofErr w:type="gramStart"/>
-            <w:r>
-              <w:t>test.json</w:t>
-            </w:r>
-            <w:proofErr w:type="spellEnd"/>
-            <w:proofErr w:type="gramEnd"/>
-            <w:r>
-              <w:t>)</w:t>
+              <w:t>est acc(test.json)</w:t>
             </w:r>
           </w:p>
         </w:tc>
@@ -2057,10 +1961,13 @@
             <w:pPr>
               <w:pStyle w:val="a3"/>
               <w:ind w:leftChars="0" w:left="0"/>
+            </w:pPr>
+            <w:r>
               <w:rPr>
                 <w:rFonts w:hint="eastAsia"/>
               </w:rPr>
-            </w:pPr>
+              <w:t>81.944</w:t>
+            </w:r>
           </w:p>
         </w:tc>
         <w:tc>
@@ -2071,9 +1978,6 @@
             <w:pPr>
               <w:pStyle w:val="a3"/>
               <w:ind w:leftChars="0" w:left="0"/>
-              <w:rPr>
-                <w:rFonts w:hint="eastAsia"/>
-              </w:rPr>
             </w:pPr>
             <w:r>
               <w:rPr>
@@ -2096,9 +2000,6 @@
             <w:pPr>
               <w:pStyle w:val="a3"/>
               <w:ind w:leftChars="0" w:left="0"/>
-              <w:rPr>
-                <w:rFonts w:hint="eastAsia"/>
-              </w:rPr>
             </w:pPr>
             <w:r>
               <w:rPr>
@@ -2107,20 +2008,7 @@
               <w:t>B</w:t>
             </w:r>
             <w:r>
-              <w:t>est acc(</w:t>
-            </w:r>
-            <w:proofErr w:type="spellStart"/>
-            <w:r>
-              <w:t>new_</w:t>
-            </w:r>
-            <w:proofErr w:type="gramStart"/>
-            <w:r>
-              <w:t>test.json</w:t>
-            </w:r>
-            <w:proofErr w:type="spellEnd"/>
-            <w:proofErr w:type="gramEnd"/>
-            <w:r>
-              <w:t>)</w:t>
+              <w:t>est acc(new_test.json)</w:t>
             </w:r>
           </w:p>
         </w:tc>
@@ -2132,9 +2020,6 @@
             <w:pPr>
               <w:pStyle w:val="a3"/>
               <w:ind w:leftChars="0" w:left="0"/>
-              <w:rPr>
-                <w:rFonts w:hint="eastAsia"/>
-              </w:rPr>
             </w:pPr>
             <w:r>
               <w:rPr>
@@ -2143,7 +2028,13 @@
               <w:t>8</w:t>
             </w:r>
             <w:r>
-              <w:t>3.26</w:t>
+              <w:t>3.</w:t>
+            </w:r>
+            <w:r>
+              <w:rPr>
+                <w:rFonts w:hint="eastAsia"/>
+              </w:rPr>
+              <w:t>33</w:t>
             </w:r>
           </w:p>
         </w:tc>
@@ -2155,9 +2046,6 @@
             <w:pPr>
               <w:pStyle w:val="a3"/>
               <w:ind w:leftChars="0" w:left="0"/>
-              <w:rPr>
-                <w:rFonts w:hint="eastAsia"/>
-              </w:rPr>
             </w:pPr>
             <w:r>
               <w:rPr>
@@ -2176,15 +2064,612 @@
       <w:pPr>
         <w:pStyle w:val="a3"/>
         <w:ind w:leftChars="0" w:left="360"/>
-        <w:rPr>
-          <w:rFonts w:hint="eastAsia"/>
-        </w:rPr>
-      </w:pPr>
+      </w:pPr>
+      <w:r>
+        <w:rPr>
+          <w:noProof/>
+        </w:rPr>
+        <w:drawing>
+          <wp:inline distT="0" distB="0" distL="0" distR="0" wp14:anchorId="5DA409EC" wp14:editId="6C9765BF">
+            <wp:extent cx="2063696" cy="1035742"/>
+            <wp:effectExtent l="0" t="0" r="0" b="0"/>
+            <wp:docPr id="3" name="圖片 3"/>
+            <wp:cNvGraphicFramePr>
+              <a:graphicFrameLocks xmlns:a="http://schemas.openxmlformats.org/drawingml/2006/main" noChangeAspect="1"/>
+            </wp:cNvGraphicFramePr>
+            <a:graphic xmlns:a="http://schemas.openxmlformats.org/drawingml/2006/main">
+              <a:graphicData uri="http://schemas.openxmlformats.org/drawingml/2006/picture">
+                <pic:pic xmlns:pic="http://schemas.openxmlformats.org/drawingml/2006/picture">
+                  <pic:nvPicPr>
+                    <pic:cNvPr id="3" name="圖片 3"/>
+                    <pic:cNvPicPr/>
+                  </pic:nvPicPr>
+                  <pic:blipFill>
+                    <a:blip r:embed="rId15" cstate="print">
+                      <a:extLst>
+                        <a:ext uri="{28A0092B-C50C-407E-A947-70E740481C1C}">
+                          <a14:useLocalDpi xmlns:a14="http://schemas.microsoft.com/office/drawing/2010/main" val="0"/>
+                        </a:ext>
+                      </a:extLst>
+                    </a:blip>
+                    <a:stretch>
+                      <a:fillRect/>
+                    </a:stretch>
+                  </pic:blipFill>
+                  <pic:spPr>
+                    <a:xfrm>
+                      <a:off x="0" y="0"/>
+                      <a:ext cx="2085837" cy="1046854"/>
+                    </a:xfrm>
+                    <a:prstGeom prst="rect">
+                      <a:avLst/>
+                    </a:prstGeom>
+                  </pic:spPr>
+                </pic:pic>
+              </a:graphicData>
+            </a:graphic>
+          </wp:inline>
+        </w:drawing>
+      </w:r>
+      <w:r>
+        <w:rPr>
+          <w:rFonts w:hint="eastAsia"/>
+        </w:rPr>
+        <w:t xml:space="preserve"> </w:t>
+      </w:r>
+      <w:r>
+        <w:t xml:space="preserve">          </w:t>
+      </w:r>
+      <w:r>
+        <w:rPr>
+          <w:rFonts w:hint="eastAsia"/>
+          <w:noProof/>
+        </w:rPr>
+        <w:drawing>
+          <wp:inline distT="0" distB="0" distL="0" distR="0" wp14:anchorId="2952A1BF" wp14:editId="5AD639AB">
+            <wp:extent cx="2065725" cy="1036760"/>
+            <wp:effectExtent l="0" t="0" r="0" b="0"/>
+            <wp:docPr id="4" name="圖片 4" descr="一張含有 團體, 一對, 差異, 彩色 的圖片&#10;&#10;自動產生的描述"/>
+            <wp:cNvGraphicFramePr>
+              <a:graphicFrameLocks xmlns:a="http://schemas.openxmlformats.org/drawingml/2006/main" noChangeAspect="1"/>
+            </wp:cNvGraphicFramePr>
+            <a:graphic xmlns:a="http://schemas.openxmlformats.org/drawingml/2006/main">
+              <a:graphicData uri="http://schemas.openxmlformats.org/drawingml/2006/picture">
+                <pic:pic xmlns:pic="http://schemas.openxmlformats.org/drawingml/2006/picture">
+                  <pic:nvPicPr>
+                    <pic:cNvPr id="4" name="圖片 4" descr="一張含有 團體, 一對, 差異, 彩色 的圖片&#10;&#10;自動產生的描述"/>
+                    <pic:cNvPicPr/>
+                  </pic:nvPicPr>
+                  <pic:blipFill>
+                    <a:blip r:embed="rId16" cstate="print">
+                      <a:extLst>
+                        <a:ext uri="{28A0092B-C50C-407E-A947-70E740481C1C}">
+                          <a14:useLocalDpi xmlns:a14="http://schemas.microsoft.com/office/drawing/2010/main" val="0"/>
+                        </a:ext>
+                      </a:extLst>
+                    </a:blip>
+                    <a:stretch>
+                      <a:fillRect/>
+                    </a:stretch>
+                  </pic:blipFill>
+                  <pic:spPr>
+                    <a:xfrm>
+                      <a:off x="0" y="0"/>
+                      <a:ext cx="2088030" cy="1047955"/>
+                    </a:xfrm>
+                    <a:prstGeom prst="rect">
+                      <a:avLst/>
+                    </a:prstGeom>
+                  </pic:spPr>
+                </pic:pic>
+              </a:graphicData>
+            </a:graphic>
+          </wp:inline>
+        </w:drawing>
+      </w:r>
     </w:p>
     <w:p>
       <w:pPr>
         <w:pStyle w:val="a3"/>
         <w:ind w:leftChars="0" w:left="720"/>
+      </w:pPr>
+      <w:r>
+        <w:rPr>
+          <w:rFonts w:hint="eastAsia"/>
+        </w:rPr>
+        <w:t>ACGAN n</w:t>
+      </w:r>
+      <w:r>
+        <w:t>ew_test.json</w:t>
+      </w:r>
+      <w:r>
+        <w:tab/>
+      </w:r>
+      <w:r>
+        <w:tab/>
+      </w:r>
+      <w:r>
+        <w:tab/>
+      </w:r>
+      <w:r>
+        <w:tab/>
+      </w:r>
+      <w:r>
+        <w:tab/>
+      </w:r>
+      <w:r>
+        <w:tab/>
+      </w:r>
+      <w:r>
+        <w:tab/>
+      </w:r>
+      <w:r>
+        <w:rPr>
+          <w:rFonts w:hint="eastAsia"/>
+        </w:rPr>
+        <w:t xml:space="preserve">ACGAN </w:t>
+      </w:r>
+      <w:r>
+        <w:t>test.json</w:t>
+      </w:r>
+    </w:p>
+    <w:p>
+      <w:pPr>
+        <w:pStyle w:val="a3"/>
+        <w:numPr>
+          <w:ilvl w:val="0"/>
+          <w:numId w:val="15"/>
+        </w:numPr>
+        <w:ind w:leftChars="0"/>
+      </w:pPr>
+      <w:r>
+        <w:rPr>
+          <w:rFonts w:hint="eastAsia"/>
+        </w:rPr>
+        <w:t>D</w:t>
+      </w:r>
+      <w:r>
+        <w:t>iscuss the results of different models architectures</w:t>
+      </w:r>
+    </w:p>
+    <w:p>
+      <w:pPr>
+        <w:pStyle w:val="a3"/>
+        <w:ind w:leftChars="0" w:left="720"/>
+      </w:pPr>
+      <w:r>
+        <w:rPr>
+          <w:rFonts w:hint="eastAsia"/>
+        </w:rPr>
+        <w:t>在我嘗試的兩種模型當中有</w:t>
+      </w:r>
+      <w:r>
+        <w:rPr>
+          <w:rFonts w:hint="eastAsia"/>
+        </w:rPr>
+        <w:t>DCGAN</w:t>
+      </w:r>
+      <w:r>
+        <w:rPr>
+          <w:rFonts w:hint="eastAsia"/>
+        </w:rPr>
+        <w:t>以及</w:t>
+      </w:r>
+      <w:r>
+        <w:rPr>
+          <w:rFonts w:hint="eastAsia"/>
+        </w:rPr>
+        <w:t>ACGAN</w:t>
+      </w:r>
+      <w:r>
+        <w:rPr>
+          <w:rFonts w:hint="eastAsia"/>
+        </w:rPr>
+        <w:t>，而在討論</w:t>
+      </w:r>
+      <w:r>
+        <w:rPr>
+          <w:rFonts w:hint="eastAsia"/>
+        </w:rPr>
+        <w:t>A</w:t>
+      </w:r>
+      <w:r>
+        <w:rPr>
+          <w:rFonts w:hint="eastAsia"/>
+        </w:rPr>
+        <w:t>的圖表當中我們可以看到，</w:t>
+      </w:r>
+      <w:r>
+        <w:rPr>
+          <w:rFonts w:hint="eastAsia"/>
+        </w:rPr>
+        <w:t>ACGAN</w:t>
+      </w:r>
+      <w:r>
+        <w:rPr>
+          <w:rFonts w:hint="eastAsia"/>
+        </w:rPr>
+        <w:t>跟</w:t>
+      </w:r>
+      <w:r>
+        <w:rPr>
+          <w:rFonts w:hint="eastAsia"/>
+        </w:rPr>
+        <w:t>DCGAN</w:t>
+      </w:r>
+      <w:r>
+        <w:rPr>
+          <w:rFonts w:hint="eastAsia"/>
+        </w:rPr>
+        <w:t>相比，是</w:t>
+      </w:r>
+      <w:r>
+        <w:rPr>
+          <w:rFonts w:hint="eastAsia"/>
+        </w:rPr>
+        <w:t>ACGAN</w:t>
+      </w:r>
+      <w:r>
+        <w:rPr>
+          <w:rFonts w:hint="eastAsia"/>
+        </w:rPr>
+        <w:t>的效果表現較好，這也符合一開始我的預期，畢竟</w:t>
+      </w:r>
+      <w:r>
+        <w:rPr>
+          <w:rFonts w:hint="eastAsia"/>
+        </w:rPr>
+        <w:t>ACGAN</w:t>
+      </w:r>
+      <w:r>
+        <w:rPr>
+          <w:rFonts w:hint="eastAsia"/>
+        </w:rPr>
+        <w:t>除了生成圖片的任務以外，還有一個輔助性的任務，以期可以提高他生成圖片這一個任務的正確率。</w:t>
+      </w:r>
+    </w:p>
+    <w:p>
+      <w:pPr>
+        <w:pStyle w:val="a3"/>
+        <w:ind w:leftChars="0" w:left="720"/>
+      </w:pPr>
+      <w:r>
+        <w:rPr>
+          <w:rFonts w:hint="eastAsia"/>
+        </w:rPr>
+        <w:t>而在</w:t>
+      </w:r>
+      <w:r>
+        <w:rPr>
+          <w:rFonts w:hint="eastAsia"/>
+        </w:rPr>
+        <w:t>loss fcn</w:t>
+      </w:r>
+      <w:r>
+        <w:rPr>
+          <w:rFonts w:hint="eastAsia"/>
+        </w:rPr>
+        <w:t>的差異當中，本來在原論文中，</w:t>
+      </w:r>
+      <w:r>
+        <w:rPr>
+          <w:rFonts w:hint="eastAsia"/>
+        </w:rPr>
+        <w:t>ACGAN</w:t>
+      </w:r>
+      <w:r>
+        <w:rPr>
+          <w:rFonts w:hint="eastAsia"/>
+        </w:rPr>
+        <w:t>是使用</w:t>
+      </w:r>
+      <w:r>
+        <w:rPr>
+          <w:rFonts w:hint="eastAsia"/>
+        </w:rPr>
+        <w:t>CrossEntropy</w:t>
+      </w:r>
+      <w:r>
+        <w:rPr>
+          <w:rFonts w:hint="eastAsia"/>
+        </w:rPr>
+        <w:t>來當中他輔助任務的損失函數，只是因為在</w:t>
+      </w:r>
+      <w:r>
+        <w:rPr>
+          <w:rFonts w:hint="eastAsia"/>
+        </w:rPr>
+        <w:t>pytorch</w:t>
+      </w:r>
+      <w:r>
+        <w:rPr>
+          <w:rFonts w:hint="eastAsia"/>
+        </w:rPr>
+        <w:t>當中將</w:t>
+      </w:r>
+      <w:r>
+        <w:rPr>
+          <w:rFonts w:hint="eastAsia"/>
+        </w:rPr>
+        <w:t>argmax</w:t>
+      </w:r>
+      <w:r>
+        <w:rPr>
+          <w:rFonts w:hint="eastAsia"/>
+        </w:rPr>
+        <w:t>也包含在了</w:t>
+      </w:r>
+      <w:r>
+        <w:rPr>
+          <w:rFonts w:hint="eastAsia"/>
+        </w:rPr>
+        <w:t>CrossEntropy</w:t>
+      </w:r>
+      <w:r>
+        <w:rPr>
+          <w:rFonts w:hint="eastAsia"/>
+        </w:rPr>
+        <w:t>當中，這使得本來有明確分類的資料標籤反而失去了其意義，因此造成了訓練結果不佳，所以我將</w:t>
+      </w:r>
+      <w:r>
+        <w:rPr>
+          <w:rFonts w:hint="eastAsia"/>
+        </w:rPr>
+        <w:t>CrossEntropy</w:t>
+      </w:r>
+      <w:r>
+        <w:rPr>
+          <w:rFonts w:hint="eastAsia"/>
+        </w:rPr>
+        <w:t>換成了</w:t>
+      </w:r>
+      <w:r>
+        <w:rPr>
+          <w:rFonts w:hint="eastAsia"/>
+        </w:rPr>
+        <w:lastRenderedPageBreak/>
+        <w:t>BinaryCrossEntropy</w:t>
+      </w:r>
+      <w:r>
+        <w:rPr>
+          <w:rFonts w:hint="eastAsia"/>
+        </w:rPr>
+        <w:t>來解決這一個問題。</w:t>
+      </w:r>
+      <w:r>
+        <w:rPr>
+          <w:rFonts w:hint="eastAsia"/>
+        </w:rPr>
+        <w:t>而</w:t>
+      </w:r>
+      <w:r>
+        <w:rPr>
+          <w:rFonts w:hint="eastAsia"/>
+        </w:rPr>
+        <w:t>DCGAN</w:t>
+      </w:r>
+      <w:r>
+        <w:rPr>
+          <w:rFonts w:hint="eastAsia"/>
+        </w:rPr>
+        <w:t>的部分，我有觀察到在這次模型當中如果不是使用</w:t>
+      </w:r>
+      <w:r>
+        <w:rPr>
+          <w:rFonts w:hint="eastAsia"/>
+        </w:rPr>
+        <w:t>adam</w:t>
+      </w:r>
+      <w:r>
+        <w:rPr>
+          <w:rFonts w:hint="eastAsia"/>
+        </w:rPr>
+        <w:t>這一個</w:t>
+      </w:r>
+      <w:r>
+        <w:rPr>
+          <w:rFonts w:hint="eastAsia"/>
+        </w:rPr>
+        <w:t>optimizer</w:t>
+      </w:r>
+      <w:r>
+        <w:rPr>
+          <w:rFonts w:hint="eastAsia"/>
+        </w:rPr>
+        <w:t>，而是使用</w:t>
+      </w:r>
+      <w:r>
+        <w:t>RMSP</w:t>
+      </w:r>
+      <w:r>
+        <w:rPr>
+          <w:rFonts w:hint="eastAsia"/>
+        </w:rPr>
+        <w:t>r</w:t>
+      </w:r>
+      <w:r>
+        <w:t>op</w:t>
+      </w:r>
+      <w:r>
+        <w:rPr>
+          <w:rFonts w:hint="eastAsia"/>
+        </w:rPr>
+        <w:t>那可以有效的改善模型不穩定的問題。而在助教提供的</w:t>
+      </w:r>
+      <w:r>
+        <w:rPr>
+          <w:rFonts w:hint="eastAsia"/>
+        </w:rPr>
+        <w:t>github</w:t>
+      </w:r>
+      <w:r>
+        <w:rPr>
+          <w:rFonts w:hint="eastAsia"/>
+        </w:rPr>
+        <w:t>當中我也使用了其中的幾個</w:t>
+      </w:r>
+      <w:r>
+        <w:rPr>
+          <w:rFonts w:hint="eastAsia"/>
+        </w:rPr>
+        <w:t>tips</w:t>
+      </w:r>
+      <w:r>
+        <w:rPr>
+          <w:rFonts w:hint="eastAsia"/>
+        </w:rPr>
+        <w:t>來試圖讓模型的表現更好，例如</w:t>
+      </w:r>
+      <w:r>
+        <w:rPr>
+          <w:rFonts w:hint="eastAsia"/>
+        </w:rPr>
+        <w:t>:</w:t>
+      </w:r>
+    </w:p>
+    <w:p>
+      <w:pPr>
+        <w:pStyle w:val="a3"/>
+        <w:numPr>
+          <w:ilvl w:val="3"/>
+          <w:numId w:val="1"/>
+        </w:numPr>
+        <w:ind w:leftChars="0"/>
+      </w:pPr>
+      <w:r>
+        <w:rPr>
+          <w:rFonts w:hint="eastAsia"/>
+        </w:rPr>
+        <w:t>分別對</w:t>
+      </w:r>
+      <w:r>
+        <w:rPr>
+          <w:rFonts w:hint="eastAsia"/>
+        </w:rPr>
+        <w:t>g</w:t>
+      </w:r>
+      <w:r>
+        <w:t>enerator</w:t>
+      </w:r>
+      <w:r>
+        <w:rPr>
+          <w:rFonts w:hint="eastAsia"/>
+        </w:rPr>
+        <w:t>及</w:t>
+      </w:r>
+      <w:r>
+        <w:rPr>
+          <w:rFonts w:hint="eastAsia"/>
+        </w:rPr>
+        <w:t>discriminator</w:t>
+      </w:r>
+      <w:r>
+        <w:rPr>
+          <w:rFonts w:hint="eastAsia"/>
+        </w:rPr>
+        <w:t>使用不同的</w:t>
+      </w:r>
+      <w:r>
+        <w:rPr>
+          <w:rFonts w:hint="eastAsia"/>
+        </w:rPr>
+        <w:t>learning rate</w:t>
+      </w:r>
+    </w:p>
+    <w:p>
+      <w:pPr>
+        <w:pStyle w:val="a3"/>
+        <w:numPr>
+          <w:ilvl w:val="3"/>
+          <w:numId w:val="1"/>
+        </w:numPr>
+        <w:ind w:leftChars="0"/>
+      </w:pPr>
+      <w:r>
+        <w:rPr>
+          <w:rFonts w:hint="eastAsia"/>
+        </w:rPr>
+        <w:t>針對</w:t>
+      </w:r>
+      <w:r>
+        <w:rPr>
+          <w:rFonts w:hint="eastAsia"/>
+        </w:rPr>
+        <w:t>discriminator</w:t>
+      </w:r>
+      <w:r>
+        <w:rPr>
+          <w:rFonts w:hint="eastAsia"/>
+        </w:rPr>
+        <w:t>使用</w:t>
+      </w:r>
+      <w:r>
+        <w:rPr>
+          <w:rFonts w:hint="eastAsia"/>
+        </w:rPr>
+        <w:t>s</w:t>
+      </w:r>
+      <w:r>
+        <w:t>gd</w:t>
+      </w:r>
+      <w:r>
+        <w:rPr>
+          <w:rFonts w:hint="eastAsia"/>
+        </w:rPr>
+        <w:t>的</w:t>
+      </w:r>
+      <w:r>
+        <w:rPr>
+          <w:rFonts w:hint="eastAsia"/>
+        </w:rPr>
+        <w:t>optimizer</w:t>
+      </w:r>
+    </w:p>
+    <w:p>
+      <w:pPr>
+        <w:pStyle w:val="a3"/>
+        <w:numPr>
+          <w:ilvl w:val="3"/>
+          <w:numId w:val="1"/>
+        </w:numPr>
+        <w:ind w:leftChars="0"/>
+        <w:rPr>
+          <w:rFonts w:hint="eastAsia"/>
+        </w:rPr>
+      </w:pPr>
+      <w:r>
+        <w:rPr>
+          <w:rFonts w:hint="eastAsia"/>
+        </w:rPr>
+        <w:t>以一定的機率去交換</w:t>
+      </w:r>
+      <w:r>
+        <w:rPr>
+          <w:rFonts w:hint="eastAsia"/>
+        </w:rPr>
+        <w:t>fake label</w:t>
+      </w:r>
+      <w:r>
+        <w:rPr>
+          <w:rFonts w:hint="eastAsia"/>
+        </w:rPr>
+        <w:t>還有</w:t>
+      </w:r>
+      <w:r>
+        <w:rPr>
+          <w:rFonts w:hint="eastAsia"/>
+        </w:rPr>
+        <w:t>true label</w:t>
+      </w:r>
+    </w:p>
+    <w:p>
+      <w:pPr>
+        <w:pStyle w:val="a3"/>
+        <w:ind w:leftChars="0" w:left="720"/>
+        <w:jc w:val="center"/>
+        <w:rPr>
+          <w:rFonts w:hint="eastAsia"/>
+        </w:rPr>
       </w:pPr>
     </w:p>
     <w:sectPr>
@@ -2353,7 +2838,7 @@
   <w:abstractNum w:abstractNumId="1" w15:restartNumberingAfterBreak="0">
     <w:nsid w:val="07BB5283"/>
     <w:multiLevelType w:val="hybridMultilevel"/>
-    <w:tmpl w:val="9358413E"/>
+    <w:tmpl w:val="CB60C6EE"/>
     <w:lvl w:ilvl="0" w:tplc="1CCC39E6">
       <w:start w:val="1"/>
       <w:numFmt w:val="decimal"/>
@@ -2366,16 +2851,19 @@
         <w:rFonts w:hint="default"/>
       </w:rPr>
     </w:lvl>
-    <w:lvl w:ilvl="1" w:tplc="04090019" w:tentative="1">
-      <w:start w:val="1"/>
-      <w:numFmt w:val="ideographTraditional"/>
-      <w:lvlText w:val="%2、"/>
-      <w:lvlJc w:val="left"/>
-      <w:pPr>
-        <w:ind w:left="960" w:hanging="480"/>
-      </w:pPr>
-    </w:lvl>
-    <w:lvl w:ilvl="2" w:tplc="0409001B" w:tentative="1">
+    <w:lvl w:ilvl="1" w:tplc="2FECCA4A">
+      <w:start w:val="1"/>
+      <w:numFmt w:val="decimal"/>
+      <w:lvlText w:val="%2."/>
+      <w:lvlJc w:val="left"/>
+      <w:pPr>
+        <w:ind w:left="840" w:hanging="360"/>
+      </w:pPr>
+      <w:rPr>
+        <w:rFonts w:hint="default"/>
+      </w:rPr>
+    </w:lvl>
+    <w:lvl w:ilvl="2" w:tplc="0409001B">
       <w:start w:val="1"/>
       <w:numFmt w:val="lowerRoman"/>
       <w:lvlText w:val="%3."/>
@@ -2384,7 +2872,7 @@
         <w:ind w:left="1440" w:hanging="480"/>
       </w:pPr>
     </w:lvl>
-    <w:lvl w:ilvl="3" w:tplc="0409000F" w:tentative="1">
+    <w:lvl w:ilvl="3" w:tplc="0409000F">
       <w:start w:val="1"/>
       <w:numFmt w:val="decimal"/>
       <w:lvlText w:val="%4."/>
@@ -2621,6 +3109,95 @@
     </w:lvl>
   </w:abstractNum>
   <w:abstractNum w:abstractNumId="4" w15:restartNumberingAfterBreak="0">
+    <w:nsid w:val="25CF1CBC"/>
+    <w:multiLevelType w:val="hybridMultilevel"/>
+    <w:tmpl w:val="9DD69E32"/>
+    <w:lvl w:ilvl="0" w:tplc="2F38E0C6">
+      <w:start w:val="1"/>
+      <w:numFmt w:val="upperLetter"/>
+      <w:lvlText w:val="%1."/>
+      <w:lvlJc w:val="left"/>
+      <w:pPr>
+        <w:ind w:left="720" w:hanging="360"/>
+      </w:pPr>
+      <w:rPr>
+        <w:rFonts w:hint="default"/>
+      </w:rPr>
+    </w:lvl>
+    <w:lvl w:ilvl="1" w:tplc="04090019" w:tentative="1">
+      <w:start w:val="1"/>
+      <w:numFmt w:val="ideographTraditional"/>
+      <w:lvlText w:val="%2、"/>
+      <w:lvlJc w:val="left"/>
+      <w:pPr>
+        <w:ind w:left="1320" w:hanging="480"/>
+      </w:pPr>
+    </w:lvl>
+    <w:lvl w:ilvl="2" w:tplc="0409001B" w:tentative="1">
+      <w:start w:val="1"/>
+      <w:numFmt w:val="lowerRoman"/>
+      <w:lvlText w:val="%3."/>
+      <w:lvlJc w:val="right"/>
+      <w:pPr>
+        <w:ind w:left="1800" w:hanging="480"/>
+      </w:pPr>
+    </w:lvl>
+    <w:lvl w:ilvl="3" w:tplc="0409000F" w:tentative="1">
+      <w:start w:val="1"/>
+      <w:numFmt w:val="decimal"/>
+      <w:lvlText w:val="%4."/>
+      <w:lvlJc w:val="left"/>
+      <w:pPr>
+        <w:ind w:left="2280" w:hanging="480"/>
+      </w:pPr>
+    </w:lvl>
+    <w:lvl w:ilvl="4" w:tplc="04090019" w:tentative="1">
+      <w:start w:val="1"/>
+      <w:numFmt w:val="ideographTraditional"/>
+      <w:lvlText w:val="%5、"/>
+      <w:lvlJc w:val="left"/>
+      <w:pPr>
+        <w:ind w:left="2760" w:hanging="480"/>
+      </w:pPr>
+    </w:lvl>
+    <w:lvl w:ilvl="5" w:tplc="0409001B" w:tentative="1">
+      <w:start w:val="1"/>
+      <w:numFmt w:val="lowerRoman"/>
+      <w:lvlText w:val="%6."/>
+      <w:lvlJc w:val="right"/>
+      <w:pPr>
+        <w:ind w:left="3240" w:hanging="480"/>
+      </w:pPr>
+    </w:lvl>
+    <w:lvl w:ilvl="6" w:tplc="0409000F" w:tentative="1">
+      <w:start w:val="1"/>
+      <w:numFmt w:val="decimal"/>
+      <w:lvlText w:val="%7."/>
+      <w:lvlJc w:val="left"/>
+      <w:pPr>
+        <w:ind w:left="3720" w:hanging="480"/>
+      </w:pPr>
+    </w:lvl>
+    <w:lvl w:ilvl="7" w:tplc="04090019" w:tentative="1">
+      <w:start w:val="1"/>
+      <w:numFmt w:val="ideographTraditional"/>
+      <w:lvlText w:val="%8、"/>
+      <w:lvlJc w:val="left"/>
+      <w:pPr>
+        <w:ind w:left="4200" w:hanging="480"/>
+      </w:pPr>
+    </w:lvl>
+    <w:lvl w:ilvl="8" w:tplc="0409001B" w:tentative="1">
+      <w:start w:val="1"/>
+      <w:numFmt w:val="lowerRoman"/>
+      <w:lvlText w:val="%9."/>
+      <w:lvlJc w:val="right"/>
+      <w:pPr>
+        <w:ind w:left="4680" w:hanging="480"/>
+      </w:pPr>
+    </w:lvl>
+  </w:abstractNum>
+  <w:abstractNum w:abstractNumId="5" w15:restartNumberingAfterBreak="0">
     <w:nsid w:val="2FB328A9"/>
     <w:multiLevelType w:val="hybridMultilevel"/>
     <w:tmpl w:val="4C665D90"/>
@@ -2709,7 +3286,7 @@
       </w:pPr>
     </w:lvl>
   </w:abstractNum>
-  <w:abstractNum w:abstractNumId="5" w15:restartNumberingAfterBreak="0">
+  <w:abstractNum w:abstractNumId="6" w15:restartNumberingAfterBreak="0">
     <w:nsid w:val="36923E1B"/>
     <w:multiLevelType w:val="hybridMultilevel"/>
     <w:tmpl w:val="2BD4B312"/>
@@ -2798,7 +3375,7 @@
       </w:pPr>
     </w:lvl>
   </w:abstractNum>
-  <w:abstractNum w:abstractNumId="6" w15:restartNumberingAfterBreak="0">
+  <w:abstractNum w:abstractNumId="7" w15:restartNumberingAfterBreak="0">
     <w:nsid w:val="56862182"/>
     <w:multiLevelType w:val="hybridMultilevel"/>
     <w:tmpl w:val="D010ABD4"/>
@@ -2890,7 +3467,7 @@
       </w:pPr>
     </w:lvl>
   </w:abstractNum>
-  <w:abstractNum w:abstractNumId="7" w15:restartNumberingAfterBreak="0">
+  <w:abstractNum w:abstractNumId="8" w15:restartNumberingAfterBreak="0">
     <w:nsid w:val="5E5F39BE"/>
     <w:multiLevelType w:val="hybridMultilevel"/>
     <w:tmpl w:val="A1C6C454"/>
@@ -2979,7 +3556,7 @@
       </w:pPr>
     </w:lvl>
   </w:abstractNum>
-  <w:abstractNum w:abstractNumId="8" w15:restartNumberingAfterBreak="0">
+  <w:abstractNum w:abstractNumId="9" w15:restartNumberingAfterBreak="0">
     <w:nsid w:val="64816292"/>
     <w:multiLevelType w:val="hybridMultilevel"/>
     <w:tmpl w:val="77628A56"/>
@@ -3068,7 +3645,7 @@
       </w:pPr>
     </w:lvl>
   </w:abstractNum>
-  <w:abstractNum w:abstractNumId="9" w15:restartNumberingAfterBreak="0">
+  <w:abstractNum w:abstractNumId="10" w15:restartNumberingAfterBreak="0">
     <w:nsid w:val="69121F5F"/>
     <w:multiLevelType w:val="hybridMultilevel"/>
     <w:tmpl w:val="56CAECE4"/>
@@ -3154,7 +3731,7 @@
       </w:pPr>
     </w:lvl>
   </w:abstractNum>
-  <w:abstractNum w:abstractNumId="10" w15:restartNumberingAfterBreak="0">
+  <w:abstractNum w:abstractNumId="11" w15:restartNumberingAfterBreak="0">
     <w:nsid w:val="78592EB9"/>
     <w:multiLevelType w:val="hybridMultilevel"/>
     <w:tmpl w:val="C5084958"/>
@@ -3243,7 +3820,7 @@
       </w:pPr>
     </w:lvl>
   </w:abstractNum>
-  <w:abstractNum w:abstractNumId="11" w15:restartNumberingAfterBreak="0">
+  <w:abstractNum w:abstractNumId="12" w15:restartNumberingAfterBreak="0">
     <w:nsid w:val="786759DE"/>
     <w:multiLevelType w:val="hybridMultilevel"/>
     <w:tmpl w:val="EB780D18"/>
@@ -3356,7 +3933,7 @@
       </w:rPr>
     </w:lvl>
   </w:abstractNum>
-  <w:abstractNum w:abstractNumId="12" w15:restartNumberingAfterBreak="0">
+  <w:abstractNum w:abstractNumId="13" w15:restartNumberingAfterBreak="0">
     <w:nsid w:val="787E5694"/>
     <w:multiLevelType w:val="hybridMultilevel"/>
     <w:tmpl w:val="5566A8A2"/>
@@ -3442,7 +4019,7 @@
       </w:pPr>
     </w:lvl>
   </w:abstractNum>
-  <w:abstractNum w:abstractNumId="13" w15:restartNumberingAfterBreak="0">
+  <w:abstractNum w:abstractNumId="14" w15:restartNumberingAfterBreak="0">
     <w:nsid w:val="7E2C289B"/>
     <w:multiLevelType w:val="hybridMultilevel"/>
     <w:tmpl w:val="C1E8855E"/>
@@ -3535,42 +4112,45 @@
     <w:abstractNumId w:val="1"/>
   </w:num>
   <w:num w:numId="2" w16cid:durableId="1315917758">
-    <w:abstractNumId w:val="8"/>
+    <w:abstractNumId w:val="9"/>
   </w:num>
   <w:num w:numId="3" w16cid:durableId="365760282">
     <w:abstractNumId w:val="0"/>
   </w:num>
   <w:num w:numId="4" w16cid:durableId="622885739">
-    <w:abstractNumId w:val="11"/>
+    <w:abstractNumId w:val="12"/>
   </w:num>
   <w:num w:numId="5" w16cid:durableId="1103845863">
     <w:abstractNumId w:val="2"/>
   </w:num>
   <w:num w:numId="6" w16cid:durableId="2007128299">
-    <w:abstractNumId w:val="9"/>
+    <w:abstractNumId w:val="10"/>
   </w:num>
   <w:num w:numId="7" w16cid:durableId="1052266971">
-    <w:abstractNumId w:val="12"/>
+    <w:abstractNumId w:val="13"/>
   </w:num>
   <w:num w:numId="8" w16cid:durableId="694813666">
     <w:abstractNumId w:val="3"/>
   </w:num>
   <w:num w:numId="9" w16cid:durableId="1991979112">
+    <w:abstractNumId w:val="6"/>
+  </w:num>
+  <w:num w:numId="10" w16cid:durableId="221915015">
+    <w:abstractNumId w:val="8"/>
+  </w:num>
+  <w:num w:numId="11" w16cid:durableId="237520134">
+    <w:abstractNumId w:val="11"/>
+  </w:num>
+  <w:num w:numId="12" w16cid:durableId="1972325259">
+    <w:abstractNumId w:val="14"/>
+  </w:num>
+  <w:num w:numId="13" w16cid:durableId="1681546896">
+    <w:abstractNumId w:val="7"/>
+  </w:num>
+  <w:num w:numId="14" w16cid:durableId="1740252357">
     <w:abstractNumId w:val="5"/>
   </w:num>
-  <w:num w:numId="10" w16cid:durableId="221915015">
-    <w:abstractNumId w:val="7"/>
-  </w:num>
-  <w:num w:numId="11" w16cid:durableId="237520134">
-    <w:abstractNumId w:val="10"/>
-  </w:num>
-  <w:num w:numId="12" w16cid:durableId="1972325259">
-    <w:abstractNumId w:val="13"/>
-  </w:num>
-  <w:num w:numId="13" w16cid:durableId="1681546896">
-    <w:abstractNumId w:val="6"/>
-  </w:num>
-  <w:num w:numId="14" w16cid:durableId="1740252357">
+  <w:num w:numId="15" w16cid:durableId="1481845522">
     <w:abstractNumId w:val="4"/>
   </w:num>
 </w:numbering>

</xml_diff>